<commit_message>
Upload of question 8
Commit to upload the answer to question 8
</commit_message>
<xml_diff>
--- a/Lab4/Lab4_Mulick.docx
+++ b/Lab4/Lab4_Mulick.docx
@@ -32,9 +32,295 @@
       </w:r>
     </w:p>
     <w:p>
-      <w:r>
-        <w:tab/>
-        <w:t xml:space="preserve">a. </w:t>
+      <w:pPr>
+        <w:pStyle w:val="ListParagraph"/>
+        <w:numPr>
+          <w:ilvl w:val="0"/>
+          <w:numId w:val="1"/>
+        </w:numPr>
+      </w:pPr>
+      <w:r>
+        <w:t>A check constraint is a limiter that can be pla</w:t>
+      </w:r>
+      <w:r>
+        <w:t>ced either on individual column or a table</w:t>
+      </w:r>
+      <w:r>
+        <w:t xml:space="preserve"> as a whole, which stops the user from inputting values that are against</w:t>
+      </w:r>
+      <w:r>
+        <w:t xml:space="preserve"> the rules that the programmer sets.</w:t>
+      </w:r>
+    </w:p>
+    <w:p>
+      <w:pPr>
+        <w:pStyle w:val="ListParagraph"/>
+        <w:numPr>
+          <w:ilvl w:val="0"/>
+          <w:numId w:val="1"/>
+        </w:numPr>
+      </w:pPr>
+      <w:r>
+        <w:t>The constraints are good for maintaining quality of data.</w:t>
+      </w:r>
+    </w:p>
+    <w:p>
+      <w:pPr>
+        <w:pStyle w:val="ListParagraph"/>
+        <w:numPr>
+          <w:ilvl w:val="0"/>
+          <w:numId w:val="1"/>
+        </w:numPr>
+      </w:pPr>
+      <w:r>
+        <w:t>The advantage of placing a constraint inside your database is that it helps to filter out poor quality data, which in turn makes analyses and synthesis of information easier.</w:t>
+      </w:r>
+    </w:p>
+    <w:p>
+      <w:pPr>
+        <w:pStyle w:val="ListParagraph"/>
+        <w:numPr>
+          <w:ilvl w:val="0"/>
+          <w:numId w:val="1"/>
+        </w:numPr>
+      </w:pPr>
+      <w:r>
+        <w:t>Good check constraints</w:t>
+      </w:r>
+    </w:p>
+    <w:p>
+      <w:pPr>
+        <w:pStyle w:val="ListParagraph"/>
+        <w:numPr>
+          <w:ilvl w:val="1"/>
+          <w:numId w:val="1"/>
+        </w:numPr>
+      </w:pPr>
+      <w:r>
+        <w:t>Making sure numbers are integers (Whole numbers)</w:t>
+      </w:r>
+    </w:p>
+    <w:p>
+      <w:pPr>
+        <w:pStyle w:val="ListParagraph"/>
+        <w:numPr>
+          <w:ilvl w:val="1"/>
+          <w:numId w:val="1"/>
+        </w:numPr>
+      </w:pPr>
+      <w:r>
+        <w:t>Making sure numbers are positive (greater than zero)</w:t>
+      </w:r>
+    </w:p>
+    <w:p>
+      <w:pPr>
+        <w:pStyle w:val="ListParagraph"/>
+        <w:numPr>
+          <w:ilvl w:val="1"/>
+          <w:numId w:val="1"/>
+        </w:numPr>
+      </w:pPr>
+      <w:r>
+        <w:t>Making sure an input isn’t over a maximum length</w:t>
+      </w:r>
+    </w:p>
+    <w:p>
+      <w:pPr>
+        <w:pStyle w:val="ListParagraph"/>
+        <w:numPr>
+          <w:ilvl w:val="0"/>
+          <w:numId w:val="1"/>
+        </w:numPr>
+      </w:pPr>
+      <w:r>
+        <w:t>Bad check constraints</w:t>
+      </w:r>
+    </w:p>
+    <w:p>
+      <w:pPr>
+        <w:pStyle w:val="ListParagraph"/>
+        <w:numPr>
+          <w:ilvl w:val="1"/>
+          <w:numId w:val="1"/>
+        </w:numPr>
+      </w:pPr>
+      <w:r>
+        <w:t>Requiring a user to put hyphens in their phone number</w:t>
+      </w:r>
+    </w:p>
+    <w:p>
+      <w:pPr>
+        <w:pStyle w:val="ListParagraph"/>
+        <w:numPr>
+          <w:ilvl w:val="1"/>
+          <w:numId w:val="1"/>
+        </w:numPr>
+      </w:pPr>
+      <w:r>
+        <w:t>The required data value is outside the provided set of values</w:t>
+      </w:r>
+    </w:p>
+    <w:p>
+      <w:pPr>
+        <w:pStyle w:val="ListParagraph"/>
+        <w:numPr>
+          <w:ilvl w:val="0"/>
+          <w:numId w:val="1"/>
+        </w:numPr>
+      </w:pPr>
+      <w:r>
+        <w:t>Explain the differences in your examples and argue your case</w:t>
+      </w:r>
+    </w:p>
+    <w:p>
+      <w:pPr>
+        <w:pStyle w:val="ListParagraph"/>
+        <w:numPr>
+          <w:ilvl w:val="1"/>
+          <w:numId w:val="1"/>
+        </w:numPr>
+      </w:pPr>
+      <w:r>
+        <w:t>Good constraints</w:t>
+      </w:r>
+    </w:p>
+    <w:p>
+      <w:pPr>
+        <w:pStyle w:val="ListParagraph"/>
+        <w:numPr>
+          <w:ilvl w:val="2"/>
+          <w:numId w:val="1"/>
+        </w:numPr>
+      </w:pPr>
+      <w:r>
+        <w:t>Integers</w:t>
+      </w:r>
+    </w:p>
+    <w:p>
+      <w:pPr>
+        <w:pStyle w:val="ListParagraph"/>
+        <w:numPr>
+          <w:ilvl w:val="3"/>
+          <w:numId w:val="1"/>
+        </w:numPr>
+      </w:pPr>
+      <w:r>
+        <w:t>Making sure your numbers are integers is</w:t>
+      </w:r>
+      <w:r>
+        <w:t xml:space="preserve"> a good constraint because it keeps your data consistent, and helps to </w:t>
+      </w:r>
+      <w:r>
+        <w:t>reduce math errors from rounding.</w:t>
+      </w:r>
+    </w:p>
+    <w:p>
+      <w:pPr>
+        <w:pStyle w:val="ListParagraph"/>
+        <w:numPr>
+          <w:ilvl w:val="2"/>
+          <w:numId w:val="1"/>
+        </w:numPr>
+      </w:pPr>
+      <w:r>
+        <w:t>Positive</w:t>
+      </w:r>
+    </w:p>
+    <w:p>
+      <w:pPr>
+        <w:pStyle w:val="ListParagraph"/>
+        <w:numPr>
+          <w:ilvl w:val="3"/>
+          <w:numId w:val="1"/>
+        </w:numPr>
+      </w:pPr>
+      <w:r>
+        <w:t>Ensuring that your numbers are positive helps with transactions, as you do not want someone removing a negative amount of money from an account.</w:t>
+      </w:r>
+    </w:p>
+    <w:p>
+      <w:pPr>
+        <w:pStyle w:val="ListParagraph"/>
+        <w:numPr>
+          <w:ilvl w:val="2"/>
+          <w:numId w:val="1"/>
+        </w:numPr>
+      </w:pPr>
+      <w:r>
+        <w:t>Max Length</w:t>
+      </w:r>
+    </w:p>
+    <w:p>
+      <w:pPr>
+        <w:pStyle w:val="ListParagraph"/>
+        <w:numPr>
+          <w:ilvl w:val="3"/>
+          <w:numId w:val="1"/>
+        </w:numPr>
+      </w:pPr>
+      <w:r>
+        <w:t>This constraint helps to keep the size of your database down, as well as keeping the speed of logging in fast.</w:t>
+      </w:r>
+    </w:p>
+    <w:p>
+      <w:pPr>
+        <w:pStyle w:val="ListParagraph"/>
+        <w:numPr>
+          <w:ilvl w:val="1"/>
+          <w:numId w:val="1"/>
+        </w:numPr>
+      </w:pPr>
+      <w:r>
+        <w:t>Bad constraints</w:t>
+      </w:r>
+    </w:p>
+    <w:p>
+      <w:pPr>
+        <w:pStyle w:val="ListParagraph"/>
+        <w:numPr>
+          <w:ilvl w:val="2"/>
+          <w:numId w:val="1"/>
+        </w:numPr>
+      </w:pPr>
+      <w:r>
+        <w:t>Hyphens in a phone number</w:t>
+      </w:r>
+    </w:p>
+    <w:p>
+      <w:pPr>
+        <w:pStyle w:val="ListParagraph"/>
+        <w:numPr>
+          <w:ilvl w:val="3"/>
+          <w:numId w:val="1"/>
+        </w:numPr>
+      </w:pPr>
+      <w:r>
+        <w:lastRenderedPageBreak/>
+        <w:t>This is a bad constraint because it requires the user to input a certain format that doesn’t always make sense when read</w:t>
+      </w:r>
+    </w:p>
+    <w:p>
+      <w:pPr>
+        <w:pStyle w:val="ListParagraph"/>
+        <w:numPr>
+          <w:ilvl w:val="2"/>
+          <w:numId w:val="1"/>
+        </w:numPr>
+      </w:pPr>
+      <w:r>
+        <w:t>Required value out of range of values</w:t>
+      </w:r>
+    </w:p>
+    <w:p>
+      <w:pPr>
+        <w:pStyle w:val="ListParagraph"/>
+        <w:numPr>
+          <w:ilvl w:val="3"/>
+          <w:numId w:val="1"/>
+        </w:numPr>
+      </w:pPr>
+      <w:r>
+        <w:t>This is a bad constraint because it is asking the user to input a value that they cannot input</w:t>
       </w:r>
       <w:bookmarkStart w:id="0" w:name="_GoBack"/>
       <w:bookmarkEnd w:id="0"/>
@@ -47,6 +333,100 @@
     </w:sectPr>
   </w:body>
 </w:document>
+</file>
+
+<file path=word/numbering.xml><?xml version="1.0" encoding="utf-8"?>
+<w:numbering xmlns:wpc="http://schemas.microsoft.com/office/word/2010/wordprocessingCanvas" xmlns:mc="http://schemas.openxmlformats.org/markup-compatibility/2006" xmlns:o="urn:schemas-microsoft-com:office:office" xmlns:r="http://schemas.openxmlformats.org/officeDocument/2006/relationships" xmlns:m="http://schemas.openxmlformats.org/officeDocument/2006/math" xmlns:v="urn:schemas-microsoft-com:vml" xmlns:wp14="http://schemas.microsoft.com/office/word/2010/wordprocessingDrawing" xmlns:wp="http://schemas.openxmlformats.org/drawingml/2006/wordprocessingDrawing" xmlns:w10="urn:schemas-microsoft-com:office:word" xmlns:w="http://schemas.openxmlformats.org/wordprocessingml/2006/main" xmlns:w14="http://schemas.microsoft.com/office/word/2010/wordml" xmlns:wpg="http://schemas.microsoft.com/office/word/2010/wordprocessingGroup" xmlns:wpi="http://schemas.microsoft.com/office/word/2010/wordprocessingInk" xmlns:wne="http://schemas.microsoft.com/office/word/2006/wordml" xmlns:wps="http://schemas.microsoft.com/office/word/2010/wordprocessingShape" mc:Ignorable="w14 wp14">
+  <w:abstractNum w:abstractNumId="0">
+    <w:nsid w:val="02661FE5"/>
+    <w:multiLevelType w:val="hybridMultilevel"/>
+    <w:tmpl w:val="A5DC756E"/>
+    <w:lvl w:ilvl="0" w:tplc="04090015">
+      <w:start w:val="1"/>
+      <w:numFmt w:val="upperLetter"/>
+      <w:lvlText w:val="%1."/>
+      <w:lvlJc w:val="left"/>
+      <w:pPr>
+        <w:ind w:left="1485" w:hanging="360"/>
+      </w:pPr>
+    </w:lvl>
+    <w:lvl w:ilvl="1" w:tplc="04090019">
+      <w:start w:val="1"/>
+      <w:numFmt w:val="lowerLetter"/>
+      <w:lvlText w:val="%2."/>
+      <w:lvlJc w:val="left"/>
+      <w:pPr>
+        <w:ind w:left="2205" w:hanging="360"/>
+      </w:pPr>
+    </w:lvl>
+    <w:lvl w:ilvl="2" w:tplc="0409001B">
+      <w:start w:val="1"/>
+      <w:numFmt w:val="lowerRoman"/>
+      <w:lvlText w:val="%3."/>
+      <w:lvlJc w:val="right"/>
+      <w:pPr>
+        <w:ind w:left="2925" w:hanging="180"/>
+      </w:pPr>
+    </w:lvl>
+    <w:lvl w:ilvl="3" w:tplc="0409000F">
+      <w:start w:val="1"/>
+      <w:numFmt w:val="decimal"/>
+      <w:lvlText w:val="%4."/>
+      <w:lvlJc w:val="left"/>
+      <w:pPr>
+        <w:ind w:left="3645" w:hanging="360"/>
+      </w:pPr>
+    </w:lvl>
+    <w:lvl w:ilvl="4" w:tplc="04090019" w:tentative="1">
+      <w:start w:val="1"/>
+      <w:numFmt w:val="lowerLetter"/>
+      <w:lvlText w:val="%5."/>
+      <w:lvlJc w:val="left"/>
+      <w:pPr>
+        <w:ind w:left="4365" w:hanging="360"/>
+      </w:pPr>
+    </w:lvl>
+    <w:lvl w:ilvl="5" w:tplc="0409001B" w:tentative="1">
+      <w:start w:val="1"/>
+      <w:numFmt w:val="lowerRoman"/>
+      <w:lvlText w:val="%6."/>
+      <w:lvlJc w:val="right"/>
+      <w:pPr>
+        <w:ind w:left="5085" w:hanging="180"/>
+      </w:pPr>
+    </w:lvl>
+    <w:lvl w:ilvl="6" w:tplc="0409000F" w:tentative="1">
+      <w:start w:val="1"/>
+      <w:numFmt w:val="decimal"/>
+      <w:lvlText w:val="%7."/>
+      <w:lvlJc w:val="left"/>
+      <w:pPr>
+        <w:ind w:left="5805" w:hanging="360"/>
+      </w:pPr>
+    </w:lvl>
+    <w:lvl w:ilvl="7" w:tplc="04090019" w:tentative="1">
+      <w:start w:val="1"/>
+      <w:numFmt w:val="lowerLetter"/>
+      <w:lvlText w:val="%8."/>
+      <w:lvlJc w:val="left"/>
+      <w:pPr>
+        <w:ind w:left="6525" w:hanging="360"/>
+      </w:pPr>
+    </w:lvl>
+    <w:lvl w:ilvl="8" w:tplc="0409001B" w:tentative="1">
+      <w:start w:val="1"/>
+      <w:numFmt w:val="lowerRoman"/>
+      <w:lvlText w:val="%9."/>
+      <w:lvlJc w:val="right"/>
+      <w:pPr>
+        <w:ind w:left="7245" w:hanging="180"/>
+      </w:pPr>
+    </w:lvl>
+  </w:abstractNum>
+  <w:num w:numId="1">
+    <w:abstractNumId w:val="0"/>
+  </w:num>
+</w:numbering>
 </file>
 
 <file path=word/styles.xml><?xml version="1.0" encoding="utf-8"?>
@@ -236,6 +616,17 @@
     <w:semiHidden/>
     <w:unhideWhenUsed/>
   </w:style>
+  <w:style w:type="paragraph" w:styleId="ListParagraph">
+    <w:name w:val="List Paragraph"/>
+    <w:basedOn w:val="Normal"/>
+    <w:uiPriority w:val="34"/>
+    <w:qFormat/>
+    <w:rsid w:val="005E59D9"/>
+    <w:pPr>
+      <w:ind w:left="720"/>
+      <w:contextualSpacing/>
+    </w:pPr>
+  </w:style>
 </w:styles>
 </file>
 
@@ -425,6 +816,17 @@
     <w:uiPriority w:val="99"/>
     <w:semiHidden/>
     <w:unhideWhenUsed/>
+  </w:style>
+  <w:style w:type="paragraph" w:styleId="ListParagraph">
+    <w:name w:val="List Paragraph"/>
+    <w:basedOn w:val="Normal"/>
+    <w:uiPriority w:val="34"/>
+    <w:qFormat/>
+    <w:rsid w:val="005E59D9"/>
+    <w:pPr>
+      <w:ind w:left="720"/>
+      <w:contextualSpacing/>
+    </w:pPr>
   </w:style>
 </w:styles>
 </file>

</xml_diff>